<commit_message>
Actually updated the project notes
</commit_message>
<xml_diff>
--- a/project-notes.docx
+++ b/project-notes.docx
@@ -135,7 +135,23 @@
           <w:sz w:val="24"/>
           <w:szCs w:val="24"/>
         </w:rPr>
-        <w:t>Removing Unwanted Data</w:t>
+        <w:t>Removing Unwanted</w:t>
+      </w:r>
+      <w:r>
+        <w:rPr>
+          <w:rFonts w:ascii="Verdana" w:hAnsi="Verdana"/>
+          <w:sz w:val="24"/>
+          <w:szCs w:val="24"/>
+        </w:rPr>
+        <w:t xml:space="preserve"> / Irrelevent</w:t>
+      </w:r>
+      <w:r>
+        <w:rPr>
+          <w:rFonts w:ascii="Verdana" w:hAnsi="Verdana"/>
+          <w:sz w:val="24"/>
+          <w:szCs w:val="24"/>
+        </w:rPr>
+        <w:t xml:space="preserve"> Data</w:t>
       </w:r>
     </w:p>
     <w:p>
@@ -397,15 +413,7 @@
           <w:sz w:val="24"/>
           <w:szCs w:val="24"/>
         </w:rPr>
-        <w:t xml:space="preserve">Cumulative Count of COVID-19 </w:t>
-      </w:r>
-      <w:r>
-        <w:rPr>
-          <w:rFonts w:ascii="Verdana" w:hAnsi="Verdana"/>
-          <w:sz w:val="24"/>
-          <w:szCs w:val="24"/>
-        </w:rPr>
-        <w:t>Deaths</w:t>
+        <w:t>Cumulative Count of COVID-19 Deaths</w:t>
       </w:r>
     </w:p>
     <w:p>
@@ -449,23 +457,7 @@
           <w:sz w:val="24"/>
           <w:szCs w:val="24"/>
         </w:rPr>
-        <w:t xml:space="preserve">Total </w:t>
-      </w:r>
-      <w:r>
-        <w:rPr>
-          <w:rFonts w:ascii="Verdana" w:hAnsi="Verdana"/>
-          <w:sz w:val="24"/>
-          <w:szCs w:val="24"/>
-        </w:rPr>
-        <w:t>I</w:t>
-      </w:r>
-      <w:r>
-        <w:rPr>
-          <w:rFonts w:ascii="Verdana" w:hAnsi="Verdana"/>
-          <w:sz w:val="24"/>
-          <w:szCs w:val="24"/>
-        </w:rPr>
-        <w:t>nfections Recorded on the Day</w:t>
+        <w:t>Total Infections Recorded on the Day</w:t>
       </w:r>
     </w:p>
     <w:p>
@@ -553,15 +545,7 @@
           <w:sz w:val="24"/>
           <w:szCs w:val="24"/>
         </w:rPr>
-        <w:t xml:space="preserve">The number of hospital patients. </w:t>
-      </w:r>
-      <w:r>
-        <w:rPr>
-          <w:rFonts w:ascii="Verdana" w:hAnsi="Verdana"/>
-          <w:sz w:val="24"/>
-          <w:szCs w:val="24"/>
-        </w:rPr>
-        <w:t>This can vary by country. Most often is absent.</w:t>
+        <w:t>The number of hospital patients. This can vary by country. Most often is absent.</w:t>
       </w:r>
     </w:p>
     <w:p>
@@ -1135,6 +1119,92 @@
           <w:szCs w:val="24"/>
         </w:rPr>
       </w:pPr>
+    </w:p>
+    <w:p>
+      <w:pPr>
+        <w:pStyle w:val="ListParagraph"/>
+        <w:numPr>
+          <w:ilvl w:val="1"/>
+          <w:numId w:val="1"/>
+        </w:numPr>
+        <w:rPr>
+          <w:rFonts w:ascii="Verdana" w:hAnsi="Verdana"/>
+          <w:sz w:val="24"/>
+          <w:szCs w:val="24"/>
+        </w:rPr>
+      </w:pPr>
+      <w:r>
+        <w:rPr>
+          <w:rFonts w:ascii="Verdana" w:hAnsi="Verdana"/>
+          <w:sz w:val="24"/>
+          <w:szCs w:val="24"/>
+        </w:rPr>
+        <w:t xml:space="preserve">Remove Duplicate Data </w:t>
+      </w:r>
+    </w:p>
+    <w:p>
+      <w:pPr>
+        <w:pStyle w:val="ListParagraph"/>
+        <w:ind w:left="1440"/>
+        <w:rPr>
+          <w:rFonts w:ascii="Verdana" w:hAnsi="Verdana"/>
+          <w:sz w:val="24"/>
+          <w:szCs w:val="24"/>
+        </w:rPr>
+      </w:pPr>
+    </w:p>
+    <w:p>
+      <w:pPr>
+        <w:pStyle w:val="ListParagraph"/>
+        <w:ind w:left="1440"/>
+        <w:rPr>
+          <w:rFonts w:ascii="Verdana" w:hAnsi="Verdana"/>
+          <w:sz w:val="24"/>
+          <w:szCs w:val="24"/>
+        </w:rPr>
+      </w:pPr>
+      <w:r>
+        <w:rPr>
+          <w:rFonts w:ascii="Verdana" w:hAnsi="Verdana"/>
+          <w:sz w:val="24"/>
+          <w:szCs w:val="24"/>
+        </w:rPr>
+        <w:lastRenderedPageBreak/>
+        <w:t>There was no duplicate data found. The members who compiled the data at open world data have already ensured this step was completed.</w:t>
+      </w:r>
+    </w:p>
+    <w:p>
+      <w:pPr>
+        <w:pStyle w:val="ListParagraph"/>
+        <w:ind w:left="1440"/>
+        <w:rPr>
+          <w:rFonts w:ascii="Verdana" w:hAnsi="Verdana"/>
+          <w:sz w:val="24"/>
+          <w:szCs w:val="24"/>
+        </w:rPr>
+      </w:pPr>
+    </w:p>
+    <w:p>
+      <w:pPr>
+        <w:pStyle w:val="ListParagraph"/>
+        <w:numPr>
+          <w:ilvl w:val="1"/>
+          <w:numId w:val="1"/>
+        </w:numPr>
+        <w:rPr>
+          <w:rFonts w:ascii="Verdana" w:hAnsi="Verdana"/>
+          <w:sz w:val="24"/>
+          <w:szCs w:val="24"/>
+        </w:rPr>
+      </w:pPr>
+      <w:r>
+        <w:rPr>
+          <w:rFonts w:ascii="Verdana" w:hAnsi="Verdana"/>
+          <w:sz w:val="24"/>
+          <w:szCs w:val="24"/>
+        </w:rPr>
+        <w:t>Fix Structural Errors</w:t>
+      </w:r>
     </w:p>
     <w:sectPr>
       <w:pgSz w:w="12240" w:h="15840"/>
@@ -1482,6 +1552,7 @@
     <w:lsdException w:name="HTML Sample" w:semiHidden="1" w:unhideWhenUsed="1"/>
     <w:lsdException w:name="HTML Typewriter" w:semiHidden="1" w:unhideWhenUsed="1"/>
     <w:lsdException w:name="HTML Variable" w:semiHidden="1" w:unhideWhenUsed="1"/>
+    <w:lsdException w:name="Normal Table" w:semiHidden="1" w:unhideWhenUsed="1"/>
     <w:lsdException w:name="annotation subject" w:semiHidden="1" w:unhideWhenUsed="1"/>
     <w:lsdException w:name="No List" w:semiHidden="1" w:unhideWhenUsed="1"/>
     <w:lsdException w:name="Outline List 1" w:semiHidden="1" w:unhideWhenUsed="1"/>
@@ -1528,8 +1599,10 @@
     <w:lsdException w:name="Table Subtle 2" w:semiHidden="1" w:unhideWhenUsed="1"/>
     <w:lsdException w:name="Table Web 1" w:semiHidden="1" w:unhideWhenUsed="1"/>
     <w:lsdException w:name="Table Web 2" w:semiHidden="1" w:unhideWhenUsed="1"/>
+    <w:lsdException w:name="Table Web 3" w:semiHidden="1" w:unhideWhenUsed="1"/>
     <w:lsdException w:name="Balloon Text" w:semiHidden="1" w:unhideWhenUsed="1"/>
     <w:lsdException w:name="Table Grid" w:uiPriority="39"/>
+    <w:lsdException w:name="Table Theme" w:semiHidden="1" w:unhideWhenUsed="1"/>
     <w:lsdException w:name="Placeholder Text" w:semiHidden="1"/>
     <w:lsdException w:name="No Spacing" w:uiPriority="1" w:qFormat="1"/>
     <w:lsdException w:name="Light Shading" w:uiPriority="60"/>

</xml_diff>